<commit_message>
Refactor ETL profiling script and report
The input file path for the profiling script was changed from 'Paises.csv' to 'Activity02/Resources/sales.csv' to streamline the data extraction process. The pandas read_csv function was also updated with an encoding argument, 'unicode_escape', to correctly read and interpret the sales.csv file.

Additionally, the HTML report file name was updated from 'informe_eda.html' to 'profiling.html' to make it more intuitive and understandable. Concurrently, alterations were made to the CSS styling for better visualization of the report. The changes incorporated will contribute to clearer and more efficient data examination.
</commit_message>
<xml_diff>
--- a/BigDataAplicado/Unit06-ETL/Unit06-Notes-Dirty.docx
+++ b/BigDataAplicado/Unit06-ETL/Unit06-Notes-Dirty.docx
@@ -711,6 +711,143 @@
       </w:pPr>
       <w:r>
         <w:t>Kitchen: ejectuar un job</w:t>
+      </w:r>
+    </w:p>
+    <w:p>
+      <w:r>
+        <w:br w:type="page"/>
+      </w:r>
+    </w:p>
+    <w:p>
+      <w:r>
+        <w:lastRenderedPageBreak/>
+        <w:t>23/11/2023</w:t>
+      </w:r>
+    </w:p>
+    <w:p>
+      <w:r>
+        <w:t>Transformación</w:t>
+      </w:r>
+    </w:p>
+    <w:p>
+      <w:r>
+        <w:t>Guardar siempre una copia de los datos en raw.</w:t>
+      </w:r>
+    </w:p>
+    <w:p>
+      <w:r>
+        <w:t>Tener en cuenta los siguientes pasos</w:t>
+      </w:r>
+    </w:p>
+    <w:p>
+      <w:pPr>
+        <w:pStyle w:val="ListParagraph"/>
+        <w:numPr>
+          <w:ilvl w:val="0"/>
+          <w:numId w:val="1"/>
+        </w:numPr>
+      </w:pPr>
+      <w:r>
+        <w:t>Normalización: qué datos son importantes y cómo se deben guardar</w:t>
+      </w:r>
+    </w:p>
+    <w:p>
+      <w:pPr>
+        <w:pStyle w:val="ListParagraph"/>
+        <w:numPr>
+          <w:ilvl w:val="0"/>
+          <w:numId w:val="1"/>
+        </w:numPr>
+      </w:pPr>
+      <w:r>
+        <w:t>Eliminar duplicados</w:t>
+      </w:r>
+    </w:p>
+    <w:p>
+      <w:pPr>
+        <w:pStyle w:val="ListParagraph"/>
+        <w:numPr>
+          <w:ilvl w:val="0"/>
+          <w:numId w:val="1"/>
+        </w:numPr>
+      </w:pPr>
+      <w:r>
+        <w:t>Verificación: comprobaciones automatizadas de que la información existe. Generar alarmas si alguno de los pasos falla</w:t>
+      </w:r>
+    </w:p>
+    <w:p>
+      <w:pPr>
+        <w:pStyle w:val="ListParagraph"/>
+        <w:numPr>
+          <w:ilvl w:val="0"/>
+          <w:numId w:val="1"/>
+        </w:numPr>
+      </w:pPr>
+      <w:r>
+        <w:t>Clasificaición: agrupar y clasificar los datos en bruto</w:t>
+      </w:r>
+    </w:p>
+    <w:p/>
+    <w:p>
+      <w:r>
+        <w:t>Un proceso de transformación</w:t>
+      </w:r>
+    </w:p>
+    <w:p>
+      <w:pPr>
+        <w:pStyle w:val="ListParagraph"/>
+        <w:numPr>
+          <w:ilvl w:val="0"/>
+          <w:numId w:val="1"/>
+        </w:numPr>
+      </w:pPr>
+      <w:r>
+        <w:t>Debe: transformar los datos para mejorarlos</w:t>
+      </w:r>
+    </w:p>
+    <w:p>
+      <w:pPr>
+        <w:pStyle w:val="ListParagraph"/>
+        <w:numPr>
+          <w:ilvl w:val="0"/>
+          <w:numId w:val="1"/>
+        </w:numPr>
+      </w:pPr>
+      <w:r>
+        <w:t>No debe: crear información o duplicar, eliminar información relevante</w:t>
+      </w:r>
+    </w:p>
+    <w:p/>
+    <w:p>
+      <w:r>
+        <w:t>Mapeo de datos</w:t>
+      </w:r>
+    </w:p>
+    <w:p>
+      <w:r>
+        <w:t>Útil cuando se tiene que migrar datos o integrar datos. Pasar de provincia a código, etc..</w:t>
+      </w:r>
+    </w:p>
+    <w:p/>
+    <w:p>
+      <w:r>
+        <w:t>Limpieza de datos</w:t>
+      </w:r>
+    </w:p>
+    <w:p>
+      <w:r>
+        <w:t>Eliminar los datos nulos o no validos</w:t>
+      </w:r>
+    </w:p>
+    <w:p/>
+    <w:p>
+      <w:r>
+        <w:t>Otras tranformaciones:</w:t>
+      </w:r>
+    </w:p>
+    <w:p>
+      <w:r>
+        <w:t>Cambios de codificación (unificar criterios)</w:t>
       </w:r>
     </w:p>
     <w:sectPr>

</xml_diff>

<commit_message>
CNN 6-11 exercises and some more class practices
</commit_message>
<xml_diff>
--- a/BigDataAplicado/Unit06-ETL/Unit06-Notes-Dirty.docx
+++ b/BigDataAplicado/Unit06-ETL/Unit06-Notes-Dirty.docx
@@ -14,7 +14,31 @@
     </w:p>
     <w:p>
       <w:r>
-        <w:t>Son la siglas de extract, transform y load.</w:t>
+        <w:t xml:space="preserve">Son </w:t>
+      </w:r>
+      <w:proofErr w:type="gramStart"/>
+      <w:r>
+        <w:t>la siglas</w:t>
+      </w:r>
+      <w:proofErr w:type="gramEnd"/>
+      <w:r>
+        <w:t xml:space="preserve"> de </w:t>
+      </w:r>
+      <w:proofErr w:type="spellStart"/>
+      <w:r>
+        <w:t>extract</w:t>
+      </w:r>
+      <w:proofErr w:type="spellEnd"/>
+      <w:r>
+        <w:t xml:space="preserve">, </w:t>
+      </w:r>
+      <w:proofErr w:type="spellStart"/>
+      <w:r>
+        <w:t>transform</w:t>
+      </w:r>
+      <w:proofErr w:type="spellEnd"/>
+      <w:r>
+        <w:t xml:space="preserve"> y load.</w:t>
       </w:r>
     </w:p>
     <w:p>
@@ -43,7 +67,15 @@
         </w:numPr>
       </w:pPr>
       <w:r>
-        <w:t>Facilita el trabajo con datos complejos: estructura de datos compleajs a simples</w:t>
+        <w:t xml:space="preserve">Facilita el trabajo con datos complejos: estructura de datos </w:t>
+      </w:r>
+      <w:proofErr w:type="spellStart"/>
+      <w:r>
+        <w:t>compleajs</w:t>
+      </w:r>
+      <w:proofErr w:type="spellEnd"/>
+      <w:r>
+        <w:t xml:space="preserve"> a simples</w:t>
       </w:r>
     </w:p>
     <w:p>
@@ -67,7 +99,31 @@
         </w:numPr>
       </w:pPr>
       <w:r>
-        <w:t>Aumenta el ROI (Return of investment)</w:t>
+        <w:t>Aumenta el ROI (</w:t>
+      </w:r>
+      <w:proofErr w:type="spellStart"/>
+      <w:r>
+        <w:t>Return</w:t>
+      </w:r>
+      <w:proofErr w:type="spellEnd"/>
+      <w:r>
+        <w:t xml:space="preserve"> </w:t>
+      </w:r>
+      <w:proofErr w:type="spellStart"/>
+      <w:r>
+        <w:t>of</w:t>
+      </w:r>
+      <w:proofErr w:type="spellEnd"/>
+      <w:r>
+        <w:t xml:space="preserve"> </w:t>
+      </w:r>
+      <w:proofErr w:type="spellStart"/>
+      <w:r>
+        <w:t>investment</w:t>
+      </w:r>
+      <w:proofErr w:type="spellEnd"/>
+      <w:r>
+        <w:t>)</w:t>
       </w:r>
     </w:p>
     <w:p/>
@@ -109,8 +165,21 @@
         </w:numPr>
       </w:pPr>
       <w:r>
-        <w:t>Carga (Load): Volcar datos en una estructura que nos permita trabajar de forma comoda en un BI, ML, Data análisis. Usualmente termina en un data warehouse</w:t>
-      </w:r>
+        <w:t xml:space="preserve">Carga (Load): Volcar datos en una estructura que nos permita trabajar de forma </w:t>
+      </w:r>
+      <w:proofErr w:type="spellStart"/>
+      <w:r>
+        <w:t>comoda</w:t>
+      </w:r>
+      <w:proofErr w:type="spellEnd"/>
+      <w:r>
+        <w:t xml:space="preserve"> en un BI, ML, Data análisis. Usualmente termina en un data </w:t>
+      </w:r>
+      <w:proofErr w:type="spellStart"/>
+      <w:r>
+        <w:t>warehouse</w:t>
+      </w:r>
+      <w:proofErr w:type="spellEnd"/>
     </w:p>
     <w:p/>
     <w:p>
@@ -144,8 +213,13 @@
           <w:numId w:val="1"/>
         </w:numPr>
       </w:pPr>
-      <w:r>
-        <w:t>Convesion de unidades</w:t>
+      <w:proofErr w:type="spellStart"/>
+      <w:r>
+        <w:t>Convesion</w:t>
+      </w:r>
+      <w:proofErr w:type="spellEnd"/>
+      <w:r>
+        <w:t xml:space="preserve"> de unidades</w:t>
       </w:r>
     </w:p>
     <w:p>
@@ -168,14 +242,21 @@
           <w:numId w:val="1"/>
         </w:numPr>
       </w:pPr>
+      <w:proofErr w:type="spellStart"/>
       <w:r>
         <w:t>Traduccion</w:t>
       </w:r>
-    </w:p>
-    <w:p>
-      <w:r>
-        <w:t>Data Warehouse</w:t>
-      </w:r>
+      <w:proofErr w:type="spellEnd"/>
+    </w:p>
+    <w:p>
+      <w:r>
+        <w:t xml:space="preserve">Data </w:t>
+      </w:r>
+      <w:proofErr w:type="spellStart"/>
+      <w:r>
+        <w:t>Warehouse</w:t>
+      </w:r>
+      <w:proofErr w:type="spellEnd"/>
     </w:p>
     <w:p>
       <w:pPr>
@@ -198,8 +279,13 @@
         </w:numPr>
       </w:pPr>
       <w:r>
-        <w:t>Amazon Redshift</w:t>
-      </w:r>
+        <w:t xml:space="preserve">Amazon </w:t>
+      </w:r>
+      <w:proofErr w:type="spellStart"/>
+      <w:r>
+        <w:t>Redshift</w:t>
+      </w:r>
+      <w:proofErr w:type="spellEnd"/>
     </w:p>
     <w:p>
       <w:pPr>
@@ -210,8 +296,21 @@
         </w:numPr>
       </w:pPr>
       <w:r>
-        <w:t>Azure Synapse Analytics</w:t>
-      </w:r>
+        <w:t xml:space="preserve">Azure </w:t>
+      </w:r>
+      <w:proofErr w:type="spellStart"/>
+      <w:r>
+        <w:t>Synapse</w:t>
+      </w:r>
+      <w:proofErr w:type="spellEnd"/>
+      <w:r>
+        <w:t xml:space="preserve"> </w:t>
+      </w:r>
+      <w:proofErr w:type="spellStart"/>
+      <w:r>
+        <w:t>Analytics</w:t>
+      </w:r>
+      <w:proofErr w:type="spellEnd"/>
     </w:p>
     <w:p>
       <w:pPr>
@@ -221,20 +320,27 @@
           <w:numId w:val="1"/>
         </w:numPr>
       </w:pPr>
+      <w:proofErr w:type="spellStart"/>
       <w:r>
         <w:t>BigQuery</w:t>
       </w:r>
-    </w:p>
-    <w:p>
-      <w:pPr>
-        <w:pStyle w:val="ListParagraph"/>
-        <w:numPr>
-          <w:ilvl w:val="0"/>
-          <w:numId w:val="1"/>
-        </w:numPr>
-      </w:pPr>
-      <w:r>
-        <w:t>On premises:</w:t>
+      <w:proofErr w:type="spellEnd"/>
+    </w:p>
+    <w:p>
+      <w:pPr>
+        <w:pStyle w:val="ListParagraph"/>
+        <w:numPr>
+          <w:ilvl w:val="0"/>
+          <w:numId w:val="1"/>
+        </w:numPr>
+      </w:pPr>
+      <w:proofErr w:type="spellStart"/>
+      <w:r>
+        <w:t>On</w:t>
+      </w:r>
+      <w:proofErr w:type="spellEnd"/>
+      <w:r>
+        <w:t xml:space="preserve"> premises:</w:t>
       </w:r>
     </w:p>
     <w:p>
@@ -276,13 +382,23 @@
         </w:numPr>
       </w:pPr>
       <w:r>
-        <w:t>No funcional: requisitios de arquitectura y herramientas a utilizar</w:t>
-      </w:r>
-    </w:p>
-    <w:p>
+        <w:t xml:space="preserve">No funcional: </w:t>
+      </w:r>
+      <w:proofErr w:type="spellStart"/>
+      <w:r>
+        <w:t>requisitios</w:t>
+      </w:r>
+      <w:proofErr w:type="spellEnd"/>
+      <w:r>
+        <w:t xml:space="preserve"> de arquitectura y herramientas a utilizar</w:t>
+      </w:r>
+    </w:p>
+    <w:p>
+      <w:proofErr w:type="gramStart"/>
       <w:r>
         <w:t>Decisiones a tomar</w:t>
       </w:r>
+      <w:proofErr w:type="gramEnd"/>
     </w:p>
     <w:p>
       <w:pPr>
@@ -316,8 +432,13 @@
           <w:numId w:val="1"/>
         </w:numPr>
       </w:pPr>
-      <w:r>
-        <w:t>Conociemitno de los datos</w:t>
+      <w:proofErr w:type="spellStart"/>
+      <w:r>
+        <w:t>Conociemitno</w:t>
+      </w:r>
+      <w:proofErr w:type="spellEnd"/>
+      <w:r>
+        <w:t xml:space="preserve"> de los datos</w:t>
       </w:r>
     </w:p>
     <w:p>
@@ -330,8 +451,21 @@
       </w:pPr>
       <w:r>
         <w:lastRenderedPageBreak/>
-        <w:t>Donde se gurada la info</w:t>
-      </w:r>
+        <w:t xml:space="preserve">Donde se </w:t>
+      </w:r>
+      <w:proofErr w:type="spellStart"/>
+      <w:r>
+        <w:t>gurada</w:t>
+      </w:r>
+      <w:proofErr w:type="spellEnd"/>
+      <w:r>
+        <w:t xml:space="preserve"> la </w:t>
+      </w:r>
+      <w:proofErr w:type="spellStart"/>
+      <w:r>
+        <w:t>info</w:t>
+      </w:r>
+      <w:proofErr w:type="spellEnd"/>
     </w:p>
     <w:p>
       <w:pPr>
@@ -364,69 +498,81 @@
           <w:numId w:val="1"/>
         </w:numPr>
       </w:pPr>
+      <w:proofErr w:type="spellStart"/>
       <w:r>
         <w:t>Profiling</w:t>
       </w:r>
-    </w:p>
-    <w:p>
-      <w:pPr>
-        <w:pStyle w:val="ListParagraph"/>
-        <w:numPr>
-          <w:ilvl w:val="0"/>
-          <w:numId w:val="1"/>
-        </w:numPr>
-      </w:pPr>
+      <w:proofErr w:type="spellEnd"/>
+    </w:p>
+    <w:p>
+      <w:pPr>
+        <w:pStyle w:val="ListParagraph"/>
+        <w:numPr>
+          <w:ilvl w:val="0"/>
+          <w:numId w:val="1"/>
+        </w:numPr>
+      </w:pPr>
+      <w:proofErr w:type="spellStart"/>
       <w:r>
         <w:t>Extraction</w:t>
       </w:r>
-    </w:p>
-    <w:p>
-      <w:pPr>
-        <w:pStyle w:val="ListParagraph"/>
-        <w:numPr>
-          <w:ilvl w:val="0"/>
-          <w:numId w:val="1"/>
-        </w:numPr>
-      </w:pPr>
+      <w:proofErr w:type="spellEnd"/>
+    </w:p>
+    <w:p>
+      <w:pPr>
+        <w:pStyle w:val="ListParagraph"/>
+        <w:numPr>
+          <w:ilvl w:val="0"/>
+          <w:numId w:val="1"/>
+        </w:numPr>
+      </w:pPr>
+      <w:proofErr w:type="spellStart"/>
       <w:r>
         <w:t>Cleasnsing</w:t>
       </w:r>
-    </w:p>
-    <w:p>
-      <w:pPr>
-        <w:pStyle w:val="ListParagraph"/>
-        <w:numPr>
-          <w:ilvl w:val="0"/>
-          <w:numId w:val="1"/>
-        </w:numPr>
-      </w:pPr>
+      <w:proofErr w:type="spellEnd"/>
+    </w:p>
+    <w:p>
+      <w:pPr>
+        <w:pStyle w:val="ListParagraph"/>
+        <w:numPr>
+          <w:ilvl w:val="0"/>
+          <w:numId w:val="1"/>
+        </w:numPr>
+      </w:pPr>
+      <w:proofErr w:type="spellStart"/>
       <w:r>
         <w:t>Transformation</w:t>
       </w:r>
-    </w:p>
-    <w:p>
-      <w:pPr>
-        <w:pStyle w:val="ListParagraph"/>
-        <w:numPr>
-          <w:ilvl w:val="0"/>
-          <w:numId w:val="1"/>
-        </w:numPr>
-      </w:pPr>
+      <w:proofErr w:type="spellEnd"/>
+    </w:p>
+    <w:p>
+      <w:pPr>
+        <w:pStyle w:val="ListParagraph"/>
+        <w:numPr>
+          <w:ilvl w:val="0"/>
+          <w:numId w:val="1"/>
+        </w:numPr>
+      </w:pPr>
+      <w:proofErr w:type="spellStart"/>
       <w:r>
         <w:t>Loading</w:t>
       </w:r>
-    </w:p>
-    <w:p>
-      <w:pPr>
-        <w:pStyle w:val="ListParagraph"/>
-        <w:numPr>
-          <w:ilvl w:val="0"/>
-          <w:numId w:val="1"/>
-        </w:numPr>
-      </w:pPr>
+      <w:proofErr w:type="spellEnd"/>
+    </w:p>
+    <w:p>
+      <w:pPr>
+        <w:pStyle w:val="ListParagraph"/>
+        <w:numPr>
+          <w:ilvl w:val="0"/>
+          <w:numId w:val="1"/>
+        </w:numPr>
+      </w:pPr>
+      <w:proofErr w:type="spellStart"/>
       <w:r>
         <w:t>Monitoring</w:t>
       </w:r>
+      <w:proofErr w:type="spellEnd"/>
     </w:p>
     <w:p/>
     <w:p>
@@ -467,7 +613,15 @@
         </w:numPr>
       </w:pPr>
       <w:r>
-        <w:t>Ingesta + Tranformacion + Carga</w:t>
+        <w:t xml:space="preserve">Ingesta + </w:t>
+      </w:r>
+      <w:proofErr w:type="spellStart"/>
+      <w:r>
+        <w:t>Tranformacion</w:t>
+      </w:r>
+      <w:proofErr w:type="spellEnd"/>
+      <w:r>
+        <w:t xml:space="preserve"> + Carga</w:t>
       </w:r>
     </w:p>
     <w:p>
@@ -572,9 +726,11 @@
           <w:numId w:val="1"/>
         </w:numPr>
       </w:pPr>
+      <w:proofErr w:type="spellStart"/>
       <w:r>
         <w:t>Datamart</w:t>
       </w:r>
+      <w:proofErr w:type="spellEnd"/>
     </w:p>
     <w:p>
       <w:pPr>
@@ -584,9 +740,11 @@
           <w:numId w:val="1"/>
         </w:numPr>
       </w:pPr>
+      <w:proofErr w:type="spellStart"/>
       <w:r>
         <w:t>Datawarehouse</w:t>
       </w:r>
+      <w:proofErr w:type="spellEnd"/>
     </w:p>
     <w:p>
       <w:pPr>
@@ -596,15 +754,19 @@
           <w:numId w:val="1"/>
         </w:numPr>
       </w:pPr>
+      <w:proofErr w:type="spellStart"/>
       <w:r>
         <w:t>Datalake</w:t>
       </w:r>
+      <w:proofErr w:type="spellEnd"/>
     </w:p>
     <w:p/>
     <w:p>
+      <w:proofErr w:type="spellStart"/>
       <w:r>
         <w:t>Profiling</w:t>
       </w:r>
+      <w:proofErr w:type="spellEnd"/>
     </w:p>
     <w:p>
       <w:r>
@@ -619,8 +781,13 @@
           <w:numId w:val="1"/>
         </w:numPr>
       </w:pPr>
-      <w:r>
-        <w:t>Descubirir estructuras: rango de valores aceptado (utilizando la varianza o variabilidad)</w:t>
+      <w:proofErr w:type="spellStart"/>
+      <w:r>
+        <w:t>Descubirir</w:t>
+      </w:r>
+      <w:proofErr w:type="spellEnd"/>
+      <w:r>
+        <w:t xml:space="preserve"> estructuras: rango de valores aceptado (utilizando la varianza o variabilidad)</w:t>
       </w:r>
     </w:p>
     <w:p>
@@ -668,50 +835,88 @@
           <w:numId w:val="1"/>
         </w:numPr>
       </w:pPr>
+      <w:proofErr w:type="spellStart"/>
       <w:r>
         <w:t>TRanformacion</w:t>
       </w:r>
-    </w:p>
-    <w:p>
-      <w:pPr>
-        <w:pStyle w:val="ListParagraph"/>
-        <w:numPr>
-          <w:ilvl w:val="0"/>
-          <w:numId w:val="1"/>
-        </w:numPr>
-      </w:pPr>
-      <w:r>
-        <w:t>Job: monitorización de tranformaciones</w:t>
-      </w:r>
-    </w:p>
-    <w:p>
-      <w:r>
-        <w:t>Comandos en cmd</w:t>
-      </w:r>
-    </w:p>
-    <w:p>
-      <w:pPr>
-        <w:pStyle w:val="ListParagraph"/>
-        <w:numPr>
-          <w:ilvl w:val="0"/>
-          <w:numId w:val="1"/>
-        </w:numPr>
-      </w:pPr>
-      <w:r>
-        <w:t>Pan: ejectuar transformaciones</w:t>
-      </w:r>
-    </w:p>
-    <w:p>
-      <w:pPr>
-        <w:pStyle w:val="ListParagraph"/>
-        <w:numPr>
-          <w:ilvl w:val="0"/>
-          <w:numId w:val="1"/>
-        </w:numPr>
-      </w:pPr>
-      <w:r>
-        <w:t>Kitchen: ejectuar un job</w:t>
-      </w:r>
+      <w:proofErr w:type="spellEnd"/>
+    </w:p>
+    <w:p>
+      <w:pPr>
+        <w:pStyle w:val="ListParagraph"/>
+        <w:numPr>
+          <w:ilvl w:val="0"/>
+          <w:numId w:val="1"/>
+        </w:numPr>
+      </w:pPr>
+      <w:r>
+        <w:t xml:space="preserve">Job: monitorización de </w:t>
+      </w:r>
+      <w:proofErr w:type="spellStart"/>
+      <w:r>
+        <w:t>tranformaciones</w:t>
+      </w:r>
+      <w:proofErr w:type="spellEnd"/>
+    </w:p>
+    <w:p>
+      <w:r>
+        <w:t xml:space="preserve">Comandos en </w:t>
+      </w:r>
+      <w:proofErr w:type="spellStart"/>
+      <w:r>
+        <w:t>cmd</w:t>
+      </w:r>
+      <w:proofErr w:type="spellEnd"/>
+    </w:p>
+    <w:p>
+      <w:pPr>
+        <w:pStyle w:val="ListParagraph"/>
+        <w:numPr>
+          <w:ilvl w:val="0"/>
+          <w:numId w:val="1"/>
+        </w:numPr>
+      </w:pPr>
+      <w:r>
+        <w:t xml:space="preserve">Pan: </w:t>
+      </w:r>
+      <w:proofErr w:type="spellStart"/>
+      <w:r>
+        <w:t>ejectuar</w:t>
+      </w:r>
+      <w:proofErr w:type="spellEnd"/>
+      <w:r>
+        <w:t xml:space="preserve"> transformaciones</w:t>
+      </w:r>
+    </w:p>
+    <w:p>
+      <w:pPr>
+        <w:pStyle w:val="ListParagraph"/>
+        <w:numPr>
+          <w:ilvl w:val="0"/>
+          <w:numId w:val="1"/>
+        </w:numPr>
+      </w:pPr>
+      <w:proofErr w:type="spellStart"/>
+      <w:r>
+        <w:t>Kitchen</w:t>
+      </w:r>
+      <w:proofErr w:type="spellEnd"/>
+      <w:r>
+        <w:t xml:space="preserve">: </w:t>
+      </w:r>
+      <w:proofErr w:type="spellStart"/>
+      <w:r>
+        <w:t>ejectuar</w:t>
+      </w:r>
+      <w:proofErr w:type="spellEnd"/>
+      <w:r>
+        <w:t xml:space="preserve"> un </w:t>
+      </w:r>
+      <w:proofErr w:type="spellStart"/>
+      <w:r>
+        <w:t>job</w:t>
+      </w:r>
+      <w:proofErr w:type="spellEnd"/>
     </w:p>
     <w:p>
       <w:r>
@@ -783,8 +988,13 @@
           <w:numId w:val="1"/>
         </w:numPr>
       </w:pPr>
-      <w:r>
-        <w:t>Clasificaición: agrupar y clasificar los datos en bruto</w:t>
+      <w:proofErr w:type="spellStart"/>
+      <w:r>
+        <w:t>Clasificaición</w:t>
+      </w:r>
+      <w:proofErr w:type="spellEnd"/>
+      <w:r>
+        <w:t>: agrupar y clasificar los datos en bruto</w:t>
       </w:r>
     </w:p>
     <w:p/>
@@ -825,8 +1035,13 @@
     </w:p>
     <w:p>
       <w:r>
-        <w:t>Útil cuando se tiene que migrar datos o integrar datos. Pasar de provincia a código, etc..</w:t>
-      </w:r>
+        <w:t xml:space="preserve">Útil cuando se tiene que migrar datos o integrar datos. Pasar de provincia a código, </w:t>
+      </w:r>
+      <w:proofErr w:type="gramStart"/>
+      <w:r>
+        <w:t>etc..</w:t>
+      </w:r>
+      <w:proofErr w:type="gramEnd"/>
     </w:p>
     <w:p/>
     <w:p>
@@ -842,7 +1057,15 @@
     <w:p/>
     <w:p>
       <w:r>
-        <w:t>Otras tranformaciones:</w:t>
+        <w:t xml:space="preserve">Otras </w:t>
+      </w:r>
+      <w:proofErr w:type="spellStart"/>
+      <w:r>
+        <w:t>tranformaciones</w:t>
+      </w:r>
+      <w:proofErr w:type="spellEnd"/>
+      <w:r>
+        <w:t>:</w:t>
       </w:r>
     </w:p>
     <w:p>
@@ -850,6 +1073,192 @@
         <w:t>Cambios de codificación (unificar criterios)</w:t>
       </w:r>
     </w:p>
+    <w:p/>
+    <w:p>
+      <w:r>
+        <w:br w:type="page"/>
+      </w:r>
+    </w:p>
+    <w:p>
+      <w:r>
+        <w:lastRenderedPageBreak/>
+        <w:t xml:space="preserve">Estructura </w:t>
+      </w:r>
+    </w:p>
+    <w:p>
+      <w:r>
+        <w:t xml:space="preserve">Job </w:t>
+      </w:r>
+      <w:proofErr w:type="spellStart"/>
+      <w:r>
+        <w:t>main</w:t>
+      </w:r>
+      <w:proofErr w:type="spellEnd"/>
+    </w:p>
+    <w:p>
+      <w:proofErr w:type="spellStart"/>
+      <w:r>
+        <w:t>Start</w:t>
+      </w:r>
+      <w:proofErr w:type="spellEnd"/>
+      <w:r>
+        <w:t xml:space="preserve"> – Ingesta – </w:t>
+      </w:r>
+      <w:proofErr w:type="gramStart"/>
+      <w:r>
+        <w:t>Transformaciones  -</w:t>
+      </w:r>
+      <w:proofErr w:type="gramEnd"/>
+      <w:r>
+        <w:t xml:space="preserve"> Carga – </w:t>
+      </w:r>
+      <w:proofErr w:type="spellStart"/>
+      <w:r>
+        <w:t>Sucess</w:t>
+      </w:r>
+      <w:proofErr w:type="spellEnd"/>
+    </w:p>
+    <w:p/>
+    <w:p>
+      <w:r>
+        <w:t>Job Ingesta</w:t>
+      </w:r>
+    </w:p>
+    <w:p>
+      <w:proofErr w:type="spellStart"/>
+      <w:r>
+        <w:t>Start</w:t>
+      </w:r>
+      <w:proofErr w:type="spellEnd"/>
+      <w:r>
+        <w:t xml:space="preserve"> – </w:t>
+      </w:r>
+      <w:proofErr w:type="spellStart"/>
+      <w:r>
+        <w:t>IngestaEmpresa</w:t>
+      </w:r>
+      <w:proofErr w:type="spellEnd"/>
+      <w:r>
+        <w:t xml:space="preserve"> – </w:t>
+      </w:r>
+      <w:proofErr w:type="spellStart"/>
+      <w:r>
+        <w:t>IngestaEmpleados</w:t>
+      </w:r>
+      <w:proofErr w:type="spellEnd"/>
+      <w:r>
+        <w:t xml:space="preserve"> – </w:t>
+      </w:r>
+      <w:proofErr w:type="spellStart"/>
+      <w:r>
+        <w:t>IngestSistema</w:t>
+      </w:r>
+      <w:proofErr w:type="spellEnd"/>
+      <w:r>
+        <w:t xml:space="preserve"> – </w:t>
+      </w:r>
+      <w:proofErr w:type="spellStart"/>
+      <w:r>
+        <w:t>Sucess</w:t>
+      </w:r>
+      <w:proofErr w:type="spellEnd"/>
+    </w:p>
+    <w:p/>
+    <w:p>
+      <w:r>
+        <w:t xml:space="preserve">Job </w:t>
+      </w:r>
+      <w:proofErr w:type="spellStart"/>
+      <w:r>
+        <w:t>IngestaEmpresa</w:t>
+      </w:r>
+      <w:proofErr w:type="spellEnd"/>
+    </w:p>
+    <w:p>
+      <w:proofErr w:type="spellStart"/>
+      <w:r>
+        <w:t>Start</w:t>
+      </w:r>
+      <w:proofErr w:type="spellEnd"/>
+      <w:r>
+        <w:t xml:space="preserve"> – </w:t>
+      </w:r>
+      <w:proofErr w:type="spellStart"/>
+      <w:r>
+        <w:t>CheckDB</w:t>
+      </w:r>
+      <w:proofErr w:type="spellEnd"/>
+      <w:r>
+        <w:t xml:space="preserve"> (</w:t>
+      </w:r>
+      <w:proofErr w:type="spellStart"/>
+      <w:r>
+        <w:t>ErroConection</w:t>
+      </w:r>
+      <w:proofErr w:type="spellEnd"/>
+      <w:r>
+        <w:t xml:space="preserve">) </w:t>
+      </w:r>
+      <w:proofErr w:type="gramStart"/>
+      <w:r>
+        <w:t xml:space="preserve">-  </w:t>
+      </w:r>
+      <w:proofErr w:type="spellStart"/>
+      <w:r>
+        <w:t>datosEmpresa</w:t>
+      </w:r>
+      <w:proofErr w:type="spellEnd"/>
+      <w:proofErr w:type="gramEnd"/>
+      <w:r>
+        <w:t xml:space="preserve"> - </w:t>
+      </w:r>
+      <w:proofErr w:type="spellStart"/>
+      <w:r>
+        <w:t>Sucess</w:t>
+      </w:r>
+      <w:proofErr w:type="spellEnd"/>
+    </w:p>
+    <w:p/>
+    <w:p>
+      <w:proofErr w:type="spellStart"/>
+      <w:r>
+        <w:t>Trasnformarcion</w:t>
+      </w:r>
+      <w:proofErr w:type="spellEnd"/>
+      <w:r>
+        <w:t xml:space="preserve"> </w:t>
+      </w:r>
+      <w:proofErr w:type="spellStart"/>
+      <w:r>
+        <w:t>ErrorConnection</w:t>
+      </w:r>
+      <w:proofErr w:type="spellEnd"/>
+      <w:r>
+        <w:t xml:space="preserve"> (se le pasa los parámetros…)</w:t>
+      </w:r>
+    </w:p>
+    <w:p>
+      <w:r>
+        <w:t>Ejecuta script auditoria en un DB</w:t>
+      </w:r>
+    </w:p>
+    <w:p/>
+    <w:p>
+      <w:r>
+        <w:t xml:space="preserve">Transformación </w:t>
+      </w:r>
+      <w:proofErr w:type="spellStart"/>
+      <w:r>
+        <w:t>DatosEmpresa</w:t>
+      </w:r>
+      <w:proofErr w:type="spellEnd"/>
+    </w:p>
+    <w:p>
+      <w:r>
+        <w:t>Pasar de una tabla a otra</w:t>
+      </w:r>
+    </w:p>
+    <w:p/>
     <w:sectPr>
       <w:pgSz w:w="11906" w:h="16838"/>
       <w:pgMar w:top="1417" w:right="1701" w:bottom="1417" w:left="1701" w:header="708" w:footer="708" w:gutter="0"/>

</xml_diff>